<commit_message>
update bang duyet yeu cau
</commit_message>
<xml_diff>
--- a/Homework07/20200573_PhamDuyTung/Kiểm thử.docx
+++ b/Homework07/20200573_PhamDuyTung/Kiểm thử.docx
@@ -1455,16 +1455,7 @@
                 <w:szCs w:val="24"/>
                 <w:lang w:val="en-US"/>
               </w:rPr>
-              <w:t>TC</w:t>
-            </w:r>
-            <w:r>
-              <w:rPr>
-                <w:rFonts w:ascii="Times New Roman" w:hAnsi="Times New Roman" w:cs="Times New Roman"/>
-                <w:sz w:val="24"/>
-                <w:szCs w:val="24"/>
-                <w:lang w:val="en-US"/>
-              </w:rPr>
-              <w:t>7</w:t>
+              <w:t>TC7</w:t>
             </w:r>
           </w:p>
         </w:tc>
@@ -2564,16 +2555,7 @@
                 <w:szCs w:val="24"/>
                 <w:lang w:val="en-US"/>
               </w:rPr>
-              <w:t>TC</w:t>
-            </w:r>
-            <w:r>
-              <w:rPr>
-                <w:rFonts w:ascii="Times New Roman" w:hAnsi="Times New Roman" w:cs="Times New Roman"/>
-                <w:sz w:val="24"/>
-                <w:szCs w:val="24"/>
-                <w:lang w:val="en-US"/>
-              </w:rPr>
-              <w:t>13</w:t>
+              <w:t>TC13</w:t>
             </w:r>
           </w:p>
         </w:tc>
@@ -2599,16 +2581,7 @@
                 <w:szCs w:val="24"/>
                 <w:lang w:val="en-US"/>
               </w:rPr>
-              <w:t>TC</w:t>
-            </w:r>
-            <w:r>
-              <w:rPr>
-                <w:rFonts w:ascii="Times New Roman" w:hAnsi="Times New Roman" w:cs="Times New Roman"/>
-                <w:sz w:val="24"/>
-                <w:szCs w:val="24"/>
-                <w:lang w:val="en-US"/>
-              </w:rPr>
-              <w:t>14</w:t>
+              <w:t>TC14</w:t>
             </w:r>
           </w:p>
         </w:tc>
@@ -2634,16 +2607,7 @@
                 <w:szCs w:val="24"/>
                 <w:lang w:val="en-US"/>
               </w:rPr>
-              <w:t>TC</w:t>
-            </w:r>
-            <w:r>
-              <w:rPr>
-                <w:rFonts w:ascii="Times New Roman" w:hAnsi="Times New Roman" w:cs="Times New Roman"/>
-                <w:sz w:val="24"/>
-                <w:szCs w:val="24"/>
-                <w:lang w:val="en-US"/>
-              </w:rPr>
-              <w:t>15</w:t>
+              <w:t>TC15</w:t>
             </w:r>
           </w:p>
         </w:tc>
@@ -2907,16 +2871,7 @@
                 <w:szCs w:val="24"/>
                 <w:lang w:val="en-US"/>
               </w:rPr>
-              <w:t>1</w:t>
-            </w:r>
-            <w:r>
-              <w:rPr>
-                <w:rFonts w:ascii="Times New Roman" w:hAnsi="Times New Roman" w:cs="Times New Roman"/>
-                <w:sz w:val="24"/>
-                <w:szCs w:val="24"/>
-                <w:lang w:val="en-US"/>
-              </w:rPr>
-              <w:t>6h00</w:t>
+              <w:t>16h00</w:t>
             </w:r>
           </w:p>
         </w:tc>
@@ -2942,25 +2897,7 @@
                 <w:szCs w:val="24"/>
                 <w:lang w:val="en-US"/>
               </w:rPr>
-              <w:t>9</w:t>
-            </w:r>
-            <w:r>
-              <w:rPr>
-                <w:rFonts w:ascii="Times New Roman" w:hAnsi="Times New Roman" w:cs="Times New Roman"/>
-                <w:sz w:val="24"/>
-                <w:szCs w:val="24"/>
-                <w:lang w:val="en-US"/>
-              </w:rPr>
-              <w:t>h</w:t>
-            </w:r>
-            <w:r>
-              <w:rPr>
-                <w:rFonts w:ascii="Times New Roman" w:hAnsi="Times New Roman" w:cs="Times New Roman"/>
-                <w:sz w:val="24"/>
-                <w:szCs w:val="24"/>
-                <w:lang w:val="en-US"/>
-              </w:rPr>
-              <w:t>00</w:t>
+              <w:t>9h00</w:t>
             </w:r>
           </w:p>
         </w:tc>
@@ -2986,25 +2923,7 @@
                 <w:szCs w:val="24"/>
                 <w:lang w:val="en-US"/>
               </w:rPr>
-              <w:t>1</w:t>
-            </w:r>
-            <w:r>
-              <w:rPr>
-                <w:rFonts w:ascii="Times New Roman" w:hAnsi="Times New Roman" w:cs="Times New Roman"/>
-                <w:sz w:val="24"/>
-                <w:szCs w:val="24"/>
-                <w:lang w:val="en-US"/>
-              </w:rPr>
-              <w:t>7</w:t>
-            </w:r>
-            <w:r>
-              <w:rPr>
-                <w:rFonts w:ascii="Times New Roman" w:hAnsi="Times New Roman" w:cs="Times New Roman"/>
-                <w:sz w:val="24"/>
-                <w:szCs w:val="24"/>
-                <w:lang w:val="en-US"/>
-              </w:rPr>
-              <w:t>h00</w:t>
+              <w:t>17h00</w:t>
             </w:r>
           </w:p>
         </w:tc>
@@ -3110,25 +3029,7 @@
                 <w:szCs w:val="24"/>
                 <w:lang w:val="en-US"/>
               </w:rPr>
-              <w:t>1</w:t>
-            </w:r>
-            <w:r>
-              <w:rPr>
-                <w:rFonts w:ascii="Times New Roman" w:hAnsi="Times New Roman" w:cs="Times New Roman"/>
-                <w:sz w:val="24"/>
-                <w:szCs w:val="24"/>
-                <w:lang w:val="en-US"/>
-              </w:rPr>
-              <w:t>6</w:t>
-            </w:r>
-            <w:r>
-              <w:rPr>
-                <w:rFonts w:ascii="Times New Roman" w:hAnsi="Times New Roman" w:cs="Times New Roman"/>
-                <w:sz w:val="24"/>
-                <w:szCs w:val="24"/>
-                <w:lang w:val="en-US"/>
-              </w:rPr>
-              <w:t>h00</w:t>
+              <w:t>16h00</w:t>
             </w:r>
           </w:p>
         </w:tc>
@@ -3154,16 +3055,7 @@
                 <w:szCs w:val="24"/>
                 <w:lang w:val="en-US"/>
               </w:rPr>
-              <w:t>9</w:t>
-            </w:r>
-            <w:r>
-              <w:rPr>
-                <w:rFonts w:ascii="Times New Roman" w:hAnsi="Times New Roman" w:cs="Times New Roman"/>
-                <w:sz w:val="24"/>
-                <w:szCs w:val="24"/>
-                <w:lang w:val="en-US"/>
-              </w:rPr>
-              <w:t>h00</w:t>
+              <w:t>9h00</w:t>
             </w:r>
           </w:p>
         </w:tc>
@@ -3189,25 +3081,7 @@
                 <w:szCs w:val="24"/>
                 <w:lang w:val="en-US"/>
               </w:rPr>
-              <w:t>1</w:t>
-            </w:r>
-            <w:r>
-              <w:rPr>
-                <w:rFonts w:ascii="Times New Roman" w:hAnsi="Times New Roman" w:cs="Times New Roman"/>
-                <w:sz w:val="24"/>
-                <w:szCs w:val="24"/>
-                <w:lang w:val="en-US"/>
-              </w:rPr>
-              <w:t>3</w:t>
-            </w:r>
-            <w:r>
-              <w:rPr>
-                <w:rFonts w:ascii="Times New Roman" w:hAnsi="Times New Roman" w:cs="Times New Roman"/>
-                <w:sz w:val="24"/>
-                <w:szCs w:val="24"/>
-                <w:lang w:val="en-US"/>
-              </w:rPr>
-              <w:t>h00</w:t>
+              <w:t>13h00</w:t>
             </w:r>
           </w:p>
         </w:tc>
@@ -3496,6 +3370,7 @@
       <w:r>
         <w:rPr>
           <w:rFonts w:ascii="Times New Roman" w:hAnsi="Times New Roman" w:cs="Times New Roman"/>
+          <w:noProof/>
           <w:sz w:val="24"/>
           <w:szCs w:val="24"/>
           <w:lang w:val="en-US"/>
@@ -5235,7 +5110,7 @@
       <w:tblGrid>
         <w:gridCol w:w="1195"/>
         <w:gridCol w:w="3685"/>
-        <w:gridCol w:w="3776"/>
+        <w:gridCol w:w="4111"/>
       </w:tblGrid>
       <w:tr>
         <w:tc>
@@ -5284,7 +5159,7 @@
         </w:tc>
         <w:tc>
           <w:tcPr>
-            <w:tcW w:w="3776" w:type="dxa"/>
+            <w:tcW w:w="4111" w:type="dxa"/>
           </w:tcPr>
           <w:p>
             <w:pPr>
@@ -5344,7 +5219,7 @@
         </w:tc>
         <w:tc>
           <w:tcPr>
-            <w:tcW w:w="3776" w:type="dxa"/>
+            <w:tcW w:w="4111" w:type="dxa"/>
           </w:tcPr>
           <w:p>
             <w:pPr>
@@ -5412,7 +5287,7 @@
         </w:tc>
         <w:tc>
           <w:tcPr>
-            <w:tcW w:w="3776" w:type="dxa"/>
+            <w:tcW w:w="4111" w:type="dxa"/>
           </w:tcPr>
           <w:p>
             <w:pPr>
@@ -5496,7 +5371,7 @@
         </w:tc>
         <w:tc>
           <w:tcPr>
-            <w:tcW w:w="3776" w:type="dxa"/>
+            <w:tcW w:w="4111" w:type="dxa"/>
           </w:tcPr>
           <w:p>
             <w:pPr>
@@ -5575,7 +5450,7 @@
         </w:tc>
         <w:tc>
           <w:tcPr>
-            <w:tcW w:w="3776" w:type="dxa"/>
+            <w:tcW w:w="4111" w:type="dxa"/>
           </w:tcPr>
           <w:p>
             <w:pPr>
@@ -5617,7 +5492,7 @@
                 <w:sz w:val="24"/>
                 <w:szCs w:val="24"/>
               </w:rPr>
-              <w:t>B</w:t>
+              <w:t>4</w:t>
             </w:r>
           </w:p>
         </w:tc>
@@ -5634,21 +5509,39 @@
                 <w:lang w:val="en-US"/>
               </w:rPr>
             </w:pPr>
-          </w:p>
-        </w:tc>
-        <w:tc>
-          <w:tcPr>
-            <w:tcW w:w="3776" w:type="dxa"/>
-          </w:tcPr>
-          <w:p>
-            <w:pPr>
-              <w:rPr>
-                <w:rFonts w:ascii="Times New Roman" w:hAnsi="Times New Roman" w:cs="Times New Roman"/>
-                <w:sz w:val="24"/>
-                <w:szCs w:val="24"/>
-                <w:lang w:val="en-US"/>
-              </w:rPr>
-            </w:pPr>
+            <w:r>
+              <w:rPr>
+                <w:rFonts w:ascii="Times New Roman" w:hAnsi="Times New Roman" w:cs="Times New Roman"/>
+                <w:sz w:val="24"/>
+                <w:szCs w:val="24"/>
+                <w:lang w:val="en-US"/>
+              </w:rPr>
+              <w:t>Chọn tab trang chủ</w:t>
+            </w:r>
+          </w:p>
+        </w:tc>
+        <w:tc>
+          <w:tcPr>
+            <w:tcW w:w="4111" w:type="dxa"/>
+          </w:tcPr>
+          <w:p>
+            <w:pPr>
+              <w:rPr>
+                <w:rFonts w:ascii="Times New Roman" w:hAnsi="Times New Roman" w:cs="Times New Roman"/>
+                <w:sz w:val="24"/>
+                <w:szCs w:val="24"/>
+                <w:lang w:val="en-US"/>
+              </w:rPr>
+            </w:pPr>
+            <w:r>
+              <w:rPr>
+                <w:rFonts w:ascii="Times New Roman" w:hAnsi="Times New Roman" w:cs="Times New Roman"/>
+                <w:sz w:val="24"/>
+                <w:szCs w:val="24"/>
+                <w:lang w:val="en-US"/>
+              </w:rPr>
+              <w:t>Hệ thống hiển thị giao diện trang chủ</w:t>
+            </w:r>
           </w:p>
         </w:tc>
       </w:tr>
@@ -5671,7 +5564,7 @@
                 <w:sz w:val="24"/>
                 <w:szCs w:val="24"/>
               </w:rPr>
-              <w:t>1</w:t>
+              <w:t>B</w:t>
             </w:r>
           </w:p>
         </w:tc>
@@ -5688,20 +5581,11 @@
                 <w:lang w:val="en-US"/>
               </w:rPr>
             </w:pPr>
-            <w:r>
-              <w:rPr>
-                <w:rFonts w:ascii="Times New Roman" w:hAnsi="Times New Roman" w:cs="Times New Roman"/>
-                <w:sz w:val="24"/>
-                <w:szCs w:val="24"/>
-                <w:lang w:val="en-US"/>
-              </w:rPr>
-              <w:t>Lặp lại bước A-1</w:t>
-            </w:r>
-          </w:p>
-        </w:tc>
-        <w:tc>
-          <w:tcPr>
-            <w:tcW w:w="3776" w:type="dxa"/>
+          </w:p>
+        </w:tc>
+        <w:tc>
+          <w:tcPr>
+            <w:tcW w:w="4111" w:type="dxa"/>
           </w:tcPr>
           <w:p>
             <w:pPr>
@@ -5734,7 +5618,7 @@
                 <w:sz w:val="24"/>
                 <w:szCs w:val="24"/>
               </w:rPr>
-              <w:t>2</w:t>
+              <w:t>1</w:t>
             </w:r>
           </w:p>
         </w:tc>
@@ -5748,63 +5632,33 @@
                 <w:rFonts w:ascii="Times New Roman" w:hAnsi="Times New Roman" w:cs="Times New Roman"/>
                 <w:sz w:val="24"/>
                 <w:szCs w:val="24"/>
-              </w:rPr>
-            </w:pPr>
-            <w:r>
-              <w:rPr>
-                <w:rFonts w:ascii="Times New Roman" w:hAnsi="Times New Roman" w:cs="Times New Roman"/>
-                <w:sz w:val="24"/>
-                <w:szCs w:val="24"/>
-              </w:rPr>
-              <w:t>Nhập tháng, năm sai đ</w:t>
-            </w:r>
-            <w:r>
-              <w:rPr>
-                <w:rFonts w:ascii="Times New Roman" w:hAnsi="Times New Roman" w:cs="Times New Roman"/>
-                <w:sz w:val="24"/>
-                <w:szCs w:val="24"/>
-              </w:rPr>
-              <w:t>ịnh dạng</w:t>
-            </w:r>
-          </w:p>
-          <w:p>
-            <w:pPr>
-              <w:rPr>
-                <w:rFonts w:ascii="Times New Roman" w:hAnsi="Times New Roman" w:cs="Times New Roman"/>
-                <w:sz w:val="24"/>
-                <w:szCs w:val="24"/>
-              </w:rPr>
-            </w:pPr>
-            <w:r>
-              <w:rPr>
-                <w:rFonts w:ascii="Times New Roman" w:hAnsi="Times New Roman" w:cs="Times New Roman"/>
-                <w:sz w:val="24"/>
-                <w:szCs w:val="24"/>
-              </w:rPr>
-              <w:t>(tháng 13 năm 2022)</w:t>
-            </w:r>
-          </w:p>
-        </w:tc>
-        <w:tc>
-          <w:tcPr>
-            <w:tcW w:w="3776" w:type="dxa"/>
-          </w:tcPr>
-          <w:p>
-            <w:pPr>
-              <w:rPr>
-                <w:rFonts w:ascii="Times New Roman" w:hAnsi="Times New Roman" w:cs="Times New Roman"/>
-                <w:sz w:val="24"/>
-                <w:szCs w:val="24"/>
-              </w:rPr>
-            </w:pPr>
-            <w:r>
-              <w:rPr>
-                <w:rFonts w:ascii="Times New Roman" w:hAnsi="Times New Roman" w:cs="Times New Roman"/>
-                <w:sz w:val="24"/>
-                <w:szCs w:val="24"/>
-              </w:rPr>
-              <w:t>Có thể nhập vào 2 ô</w:t>
-            </w:r>
+                <w:lang w:val="en-US"/>
+              </w:rPr>
+            </w:pPr>
+            <w:r>
+              <w:rPr>
+                <w:rFonts w:ascii="Times New Roman" w:hAnsi="Times New Roman" w:cs="Times New Roman"/>
+                <w:sz w:val="24"/>
+                <w:szCs w:val="24"/>
+                <w:lang w:val="en-US"/>
+              </w:rPr>
+              <w:t>Lặp lại bước A-1</w:t>
+            </w:r>
+          </w:p>
+        </w:tc>
+        <w:tc>
+          <w:tcPr>
+            <w:tcW w:w="4111" w:type="dxa"/>
+          </w:tcPr>
+          <w:p>
+            <w:pPr>
+              <w:rPr>
+                <w:rFonts w:ascii="Times New Roman" w:hAnsi="Times New Roman" w:cs="Times New Roman"/>
+                <w:sz w:val="24"/>
+                <w:szCs w:val="24"/>
+                <w:lang w:val="en-US"/>
+              </w:rPr>
+            </w:pPr>
           </w:p>
         </w:tc>
       </w:tr>
@@ -5827,6 +5681,99 @@
                 <w:sz w:val="24"/>
                 <w:szCs w:val="24"/>
               </w:rPr>
+              <w:t>2</w:t>
+            </w:r>
+          </w:p>
+        </w:tc>
+        <w:tc>
+          <w:tcPr>
+            <w:tcW w:w="3685" w:type="dxa"/>
+          </w:tcPr>
+          <w:p>
+            <w:pPr>
+              <w:rPr>
+                <w:rFonts w:ascii="Times New Roman" w:hAnsi="Times New Roman" w:cs="Times New Roman"/>
+                <w:sz w:val="24"/>
+                <w:szCs w:val="24"/>
+              </w:rPr>
+            </w:pPr>
+            <w:r>
+              <w:rPr>
+                <w:rFonts w:ascii="Times New Roman" w:hAnsi="Times New Roman" w:cs="Times New Roman"/>
+                <w:sz w:val="24"/>
+                <w:szCs w:val="24"/>
+              </w:rPr>
+              <w:t>Nhập tháng, năm sai đ</w:t>
+            </w:r>
+            <w:r>
+              <w:rPr>
+                <w:rFonts w:ascii="Times New Roman" w:hAnsi="Times New Roman" w:cs="Times New Roman"/>
+                <w:sz w:val="24"/>
+                <w:szCs w:val="24"/>
+              </w:rPr>
+              <w:t>ịnh dạng</w:t>
+            </w:r>
+          </w:p>
+          <w:p>
+            <w:pPr>
+              <w:rPr>
+                <w:rFonts w:ascii="Times New Roman" w:hAnsi="Times New Roman" w:cs="Times New Roman"/>
+                <w:sz w:val="24"/>
+                <w:szCs w:val="24"/>
+              </w:rPr>
+            </w:pPr>
+            <w:r>
+              <w:rPr>
+                <w:rFonts w:ascii="Times New Roman" w:hAnsi="Times New Roman" w:cs="Times New Roman"/>
+                <w:sz w:val="24"/>
+                <w:szCs w:val="24"/>
+              </w:rPr>
+              <w:t>(tháng 13 năm 2022)</w:t>
+            </w:r>
+          </w:p>
+        </w:tc>
+        <w:tc>
+          <w:tcPr>
+            <w:tcW w:w="4111" w:type="dxa"/>
+          </w:tcPr>
+          <w:p>
+            <w:pPr>
+              <w:rPr>
+                <w:rFonts w:ascii="Times New Roman" w:hAnsi="Times New Roman" w:cs="Times New Roman"/>
+                <w:sz w:val="24"/>
+                <w:szCs w:val="24"/>
+              </w:rPr>
+            </w:pPr>
+            <w:r>
+              <w:rPr>
+                <w:rFonts w:ascii="Times New Roman" w:hAnsi="Times New Roman" w:cs="Times New Roman"/>
+                <w:sz w:val="24"/>
+                <w:szCs w:val="24"/>
+              </w:rPr>
+              <w:t>Có thể nhập vào 2 ô</w:t>
+            </w:r>
+          </w:p>
+        </w:tc>
+      </w:tr>
+      <w:tr>
+        <w:tc>
+          <w:tcPr>
+            <w:tcW w:w="1195" w:type="dxa"/>
+          </w:tcPr>
+          <w:p>
+            <w:pPr>
+              <w:rPr>
+                <w:rFonts w:ascii="Times New Roman" w:hAnsi="Times New Roman" w:cs="Times New Roman"/>
+                <w:sz w:val="24"/>
+                <w:szCs w:val="24"/>
+              </w:rPr>
+            </w:pPr>
+            <w:r>
+              <w:rPr>
+                <w:rFonts w:ascii="Times New Roman" w:hAnsi="Times New Roman" w:cs="Times New Roman"/>
+                <w:sz w:val="24"/>
+                <w:szCs w:val="24"/>
+              </w:rPr>
               <w:t>3</w:t>
             </w:r>
           </w:p>
@@ -5866,7 +5813,7 @@
         </w:tc>
         <w:tc>
           <w:tcPr>
-            <w:tcW w:w="3776" w:type="dxa"/>
+            <w:tcW w:w="4111" w:type="dxa"/>
           </w:tcPr>
           <w:p>
             <w:pPr>

</xml_diff>